<commit_message>
Update BUSINESS PLAN - capproj.docx
</commit_message>
<xml_diff>
--- a/pj/BUSINESS PLAN - capproj.docx
+++ b/pj/BUSINESS PLAN - capproj.docx
@@ -5425,15 +5425,7 @@
         <w:rPr>
           <w:lang w:val="en-US"/>
         </w:rPr>
-        <w:t>To</w:t>
-      </w:r>
-      <w:bookmarkStart w:id="22" w:name="_GoBack"/>
-      <w:bookmarkEnd w:id="22"/>
-      <w:r>
-        <w:rPr>
-          <w:lang w:val="en-US"/>
-        </w:rPr>
-        <w:t xml:space="preserve">tal Variable Cost per Unit = </w:t>
+        <w:t xml:space="preserve">Total Variable Cost per Unit = </w:t>
       </w:r>
       <w:r>
         <w:rPr>
@@ -5513,19 +5505,184 @@
           <w:lang w:val="en-US"/>
         </w:rPr>
       </w:pPr>
-      <w:bookmarkStart w:id="23" w:name="_Toc197441545"/>
+      <w:bookmarkStart w:id="22" w:name="_Toc197441545"/>
       <w:r>
         <w:rPr>
           <w:lang w:val="en-US"/>
         </w:rPr>
         <w:t>THE ASK</w:t>
       </w:r>
+      <w:bookmarkEnd w:id="22"/>
+    </w:p>
+    <w:p>
+      <w:pPr>
+        <w:rPr>
+          <w:sz w:val="24"/>
+          <w:lang w:val="en-US"/>
+        </w:rPr>
+      </w:pPr>
+    </w:p>
+    <w:p>
+      <w:pPr>
+        <w:pStyle w:val="Titre2"/>
+        <w:rPr>
+          <w:lang w:val="en-US"/>
+        </w:rPr>
+      </w:pPr>
+      <w:bookmarkStart w:id="23" w:name="_Toc197441546"/>
+      <w:r>
+        <w:rPr>
+          <w:lang w:val="en-US"/>
+        </w:rPr>
+        <w:t>LOAN PROPOSAL</w:t>
+      </w:r>
       <w:bookmarkEnd w:id="23"/>
     </w:p>
     <w:p>
       <w:pPr>
         <w:rPr>
           <w:sz w:val="24"/>
+          <w:u w:val="single"/>
+          <w:lang w:val="en-US"/>
+        </w:rPr>
+      </w:pPr>
+    </w:p>
+    <w:p>
+      <w:pPr>
+        <w:spacing w:line="360" w:lineRule="auto"/>
+        <w:rPr>
+          <w:sz w:val="24"/>
+          <w:lang w:val="en-US"/>
+        </w:rPr>
+      </w:pPr>
+      <w:r>
+        <w:rPr>
+          <w:sz w:val="24"/>
+          <w:lang w:val="en-US"/>
+        </w:rPr>
+        <w:t xml:space="preserve">To accelerate expansion and improve service quality, Clovernet is looking for $500,000 in funding. This investment will help </w:t>
+      </w:r>
+      <w:proofErr w:type="gramStart"/>
+      <w:r>
+        <w:rPr>
+          <w:sz w:val="24"/>
+          <w:lang w:val="en-US"/>
+        </w:rPr>
+        <w:t>us</w:t>
+      </w:r>
+      <w:r>
+        <w:rPr>
+          <w:sz w:val="24"/>
+          <w:lang w:val="en-US"/>
+        </w:rPr>
+        <w:t xml:space="preserve"> </w:t>
+      </w:r>
+      <w:r>
+        <w:rPr>
+          <w:sz w:val="24"/>
+          <w:lang w:val="en-US"/>
+        </w:rPr>
+        <w:t>:</w:t>
+      </w:r>
+      <w:proofErr w:type="gramEnd"/>
+    </w:p>
+    <w:p>
+      <w:pPr>
+        <w:spacing w:line="360" w:lineRule="auto"/>
+        <w:rPr>
+          <w:sz w:val="24"/>
+          <w:lang w:val="en-US"/>
+        </w:rPr>
+      </w:pPr>
+      <w:r>
+        <w:rPr>
+          <w:sz w:val="24"/>
+          <w:lang w:val="en-US"/>
+        </w:rPr>
+        <w:t xml:space="preserve">- </w:t>
+      </w:r>
+      <w:r>
+        <w:rPr>
+          <w:sz w:val="24"/>
+          <w:lang w:val="en-US"/>
+        </w:rPr>
+        <w:t>Expand network infrastructure.</w:t>
+      </w:r>
+    </w:p>
+    <w:p>
+      <w:pPr>
+        <w:spacing w:line="360" w:lineRule="auto"/>
+        <w:rPr>
+          <w:sz w:val="24"/>
+          <w:lang w:val="en-US"/>
+        </w:rPr>
+      </w:pPr>
+      <w:r>
+        <w:rPr>
+          <w:sz w:val="24"/>
+          <w:lang w:val="en-US"/>
+        </w:rPr>
+        <w:t xml:space="preserve">- </w:t>
+      </w:r>
+      <w:r>
+        <w:rPr>
+          <w:sz w:val="24"/>
+          <w:lang w:val="en-US"/>
+        </w:rPr>
+        <w:t>Strengt</w:t>
+      </w:r>
+      <w:r>
+        <w:rPr>
+          <w:sz w:val="24"/>
+          <w:lang w:val="en-US"/>
+        </w:rPr>
+        <w:t>hen marketing and distribution.</w:t>
+      </w:r>
+    </w:p>
+    <w:p>
+      <w:pPr>
+        <w:spacing w:line="360" w:lineRule="auto"/>
+        <w:rPr>
+          <w:sz w:val="24"/>
+          <w:lang w:val="en-US"/>
+        </w:rPr>
+      </w:pPr>
+      <w:r>
+        <w:rPr>
+          <w:sz w:val="24"/>
+          <w:lang w:val="en-US"/>
+        </w:rPr>
+        <w:t xml:space="preserve">- </w:t>
+      </w:r>
+      <w:r>
+        <w:rPr>
+          <w:sz w:val="24"/>
+          <w:lang w:val="en-US"/>
+        </w:rPr>
+        <w:t>Secure licensing and regulatory approvals.</w:t>
+      </w:r>
+    </w:p>
+    <w:p>
+      <w:pPr>
+        <w:pStyle w:val="Titre1"/>
+        <w:rPr>
+          <w:lang w:val="en-US"/>
+        </w:rPr>
+      </w:pPr>
+      <w:bookmarkStart w:id="24" w:name="_Toc197441547"/>
+      <w:r>
+        <w:rPr>
+          <w:lang w:val="en-US"/>
+        </w:rPr>
+        <w:t>THE TEAM</w:t>
+      </w:r>
+      <w:bookmarkEnd w:id="24"/>
+    </w:p>
+    <w:p>
+      <w:pPr>
+        <w:spacing w:line="360" w:lineRule="auto"/>
+        <w:rPr>
+          <w:sz w:val="24"/>
           <w:lang w:val="en-US"/>
         </w:rPr>
       </w:pPr>
@@ -5537,172 +5694,7 @@
           <w:lang w:val="en-US"/>
         </w:rPr>
       </w:pPr>
-      <w:bookmarkStart w:id="24" w:name="_Toc197441546"/>
-      <w:r>
-        <w:rPr>
-          <w:lang w:val="en-US"/>
-        </w:rPr>
-        <w:t>LOAN PROPOSAL</w:t>
-      </w:r>
-      <w:bookmarkEnd w:id="24"/>
-    </w:p>
-    <w:p>
-      <w:pPr>
-        <w:rPr>
-          <w:sz w:val="24"/>
-          <w:u w:val="single"/>
-          <w:lang w:val="en-US"/>
-        </w:rPr>
-      </w:pPr>
-    </w:p>
-    <w:p>
-      <w:pPr>
-        <w:spacing w:line="360" w:lineRule="auto"/>
-        <w:rPr>
-          <w:sz w:val="24"/>
-          <w:lang w:val="en-US"/>
-        </w:rPr>
-      </w:pPr>
-      <w:r>
-        <w:rPr>
-          <w:sz w:val="24"/>
-          <w:lang w:val="en-US"/>
-        </w:rPr>
-        <w:t xml:space="preserve">To accelerate expansion and improve service quality, Clovernet is looking for $500,000 in funding. This investment will help </w:t>
-      </w:r>
-      <w:proofErr w:type="gramStart"/>
-      <w:r>
-        <w:rPr>
-          <w:sz w:val="24"/>
-          <w:lang w:val="en-US"/>
-        </w:rPr>
-        <w:t>us</w:t>
-      </w:r>
-      <w:r>
-        <w:rPr>
-          <w:sz w:val="24"/>
-          <w:lang w:val="en-US"/>
-        </w:rPr>
-        <w:t xml:space="preserve"> </w:t>
-      </w:r>
-      <w:r>
-        <w:rPr>
-          <w:sz w:val="24"/>
-          <w:lang w:val="en-US"/>
-        </w:rPr>
-        <w:t>:</w:t>
-      </w:r>
-      <w:proofErr w:type="gramEnd"/>
-    </w:p>
-    <w:p>
-      <w:pPr>
-        <w:spacing w:line="360" w:lineRule="auto"/>
-        <w:rPr>
-          <w:sz w:val="24"/>
-          <w:lang w:val="en-US"/>
-        </w:rPr>
-      </w:pPr>
-      <w:r>
-        <w:rPr>
-          <w:sz w:val="24"/>
-          <w:lang w:val="en-US"/>
-        </w:rPr>
-        <w:t xml:space="preserve">- </w:t>
-      </w:r>
-      <w:r>
-        <w:rPr>
-          <w:sz w:val="24"/>
-          <w:lang w:val="en-US"/>
-        </w:rPr>
-        <w:t>Expand network infrastructure.</w:t>
-      </w:r>
-    </w:p>
-    <w:p>
-      <w:pPr>
-        <w:spacing w:line="360" w:lineRule="auto"/>
-        <w:rPr>
-          <w:sz w:val="24"/>
-          <w:lang w:val="en-US"/>
-        </w:rPr>
-      </w:pPr>
-      <w:r>
-        <w:rPr>
-          <w:sz w:val="24"/>
-          <w:lang w:val="en-US"/>
-        </w:rPr>
-        <w:t xml:space="preserve">- </w:t>
-      </w:r>
-      <w:r>
-        <w:rPr>
-          <w:sz w:val="24"/>
-          <w:lang w:val="en-US"/>
-        </w:rPr>
-        <w:t>Strengt</w:t>
-      </w:r>
-      <w:r>
-        <w:rPr>
-          <w:sz w:val="24"/>
-          <w:lang w:val="en-US"/>
-        </w:rPr>
-        <w:t>hen marketing and distribution.</w:t>
-      </w:r>
-    </w:p>
-    <w:p>
-      <w:pPr>
-        <w:spacing w:line="360" w:lineRule="auto"/>
-        <w:rPr>
-          <w:sz w:val="24"/>
-          <w:lang w:val="en-US"/>
-        </w:rPr>
-      </w:pPr>
-      <w:r>
-        <w:rPr>
-          <w:sz w:val="24"/>
-          <w:lang w:val="en-US"/>
-        </w:rPr>
-        <w:t xml:space="preserve">- </w:t>
-      </w:r>
-      <w:r>
-        <w:rPr>
-          <w:sz w:val="24"/>
-          <w:lang w:val="en-US"/>
-        </w:rPr>
-        <w:t>Secure licensing and regulatory approvals.</w:t>
-      </w:r>
-    </w:p>
-    <w:p>
-      <w:pPr>
-        <w:pStyle w:val="Titre1"/>
-        <w:rPr>
-          <w:lang w:val="en-US"/>
-        </w:rPr>
-      </w:pPr>
-      <w:bookmarkStart w:id="25" w:name="_Toc197441547"/>
-      <w:r>
-        <w:rPr>
-          <w:lang w:val="en-US"/>
-        </w:rPr>
-        <w:t>THE TEAM</w:t>
-      </w:r>
-      <w:bookmarkEnd w:id="25"/>
-    </w:p>
-    <w:p>
-      <w:pPr>
-        <w:spacing w:line="360" w:lineRule="auto"/>
-        <w:rPr>
-          <w:sz w:val="24"/>
-          <w:lang w:val="en-US"/>
-        </w:rPr>
-      </w:pPr>
-    </w:p>
-    <w:p>
-      <w:pPr>
-        <w:pStyle w:val="Titre2"/>
-        <w:rPr>
-          <w:lang w:val="en-US"/>
-        </w:rPr>
-      </w:pPr>
-      <w:bookmarkStart w:id="26" w:name="_Toc197441548"/>
+      <w:bookmarkStart w:id="25" w:name="_Toc197441548"/>
       <w:r>
         <w:rPr>
           <w:rStyle w:val="Titre1Car"/>
@@ -5711,7 +5703,7 @@
         </w:rPr>
         <w:t>ENTREPRENEURS’ AND MANAGERS’ RESUMES</w:t>
       </w:r>
-      <w:bookmarkEnd w:id="26"/>
+      <w:bookmarkEnd w:id="25"/>
       <w:r>
         <w:rPr>
           <w:rStyle w:val="Titre1Car"/>
@@ -6018,24 +6010,24 @@
           <w:lang w:val="en-US"/>
         </w:rPr>
       </w:pPr>
-      <w:hyperlink r:id="rId9" w:history="1">
-        <w:r>
-          <w:rPr>
-            <w:rStyle w:val="Lienhypertexte"/>
-            <w:sz w:val="28"/>
-            <w:lang w:val="en-US"/>
-          </w:rPr>
-          <w:t>https://ingene555.github.io/busnessplan-capstone_project/</w:t>
-        </w:r>
-      </w:hyperlink>
+      <w:r>
+        <w:rPr>
+          <w:rStyle w:val="Lienhypertexte"/>
+          <w:sz w:val="28"/>
+          <w:lang w:val="en-US"/>
+        </w:rPr>
+        <w:t>https://jonathanmatala.github.io/essai1/</w:t>
+      </w:r>
+      <w:bookmarkStart w:id="26" w:name="_GoBack"/>
+      <w:bookmarkEnd w:id="26"/>
     </w:p>
     <w:sectPr>
-      <w:headerReference w:type="even" r:id="rId10"/>
-      <w:headerReference w:type="default" r:id="rId11"/>
-      <w:footerReference w:type="even" r:id="rId12"/>
-      <w:footerReference w:type="default" r:id="rId13"/>
-      <w:headerReference w:type="first" r:id="rId14"/>
-      <w:footerReference w:type="first" r:id="rId15"/>
+      <w:headerReference w:type="even" r:id="rId9"/>
+      <w:headerReference w:type="default" r:id="rId10"/>
+      <w:footerReference w:type="even" r:id="rId11"/>
+      <w:footerReference w:type="default" r:id="rId12"/>
+      <w:headerReference w:type="first" r:id="rId13"/>
+      <w:footerReference w:type="first" r:id="rId14"/>
       <w:pgSz w:w="11906" w:h="16838"/>
       <w:pgMar w:top="1440" w:right="1440" w:bottom="1440" w:left="1440" w:header="708" w:footer="708" w:gutter="0"/>
       <w:cols w:space="708"/>
@@ -8006,7 +7998,7 @@
 </file>
 
 <file path=customXml/itemProps1.xml><?xml version="1.0" encoding="utf-8"?>
-<ds:datastoreItem xmlns:ds="http://schemas.openxmlformats.org/officeDocument/2006/customXml" ds:itemID="{410F2973-9121-4DC7-BED8-40B864F79E73}">
+<ds:datastoreItem xmlns:ds="http://schemas.openxmlformats.org/officeDocument/2006/customXml" ds:itemID="{1268DC55-BA02-4D65-8563-CB059FCD0027}">
   <ds:schemaRefs>
     <ds:schemaRef ds:uri="http://schemas.openxmlformats.org/officeDocument/2006/bibliography"/>
   </ds:schemaRefs>

</xml_diff>